<commit_message>
Listado de partidas implementado en proyecto. Learning Contract (FALTA IGNACIO)
</commit_message>
<xml_diff>
--- a/docs/Learning Contract.docx
+++ b/docs/Learning Contract.docx
@@ -184,7 +184,7 @@
           <w:bCs/>
           <w:lang w:val="en-US"/>
         </w:rPr>
-        <w:t>XX</w:t>
+        <w:t>8</w:t>
       </w:r>
       <w:r>
         <w:rPr>
@@ -198,7 +198,7 @@
           <w:bCs/>
           <w:lang w:val="en-US"/>
         </w:rPr>
-        <w:t>YYYYYYYYYY</w:t>
+        <w:t>Upstream</w:t>
       </w:r>
       <w:r>
         <w:rPr>
@@ -215,11 +215,9 @@
           <w:numId w:val="7"/>
         </w:numPr>
       </w:pPr>
-      <w:proofErr w:type="spellStart"/>
       <w:r>
         <w:t>Game</w:t>
       </w:r>
-      <w:proofErr w:type="spellEnd"/>
     </w:p>
     <w:p>
       <w:pPr>
@@ -229,37 +227,11 @@
           <w:numId w:val="5"/>
         </w:numPr>
       </w:pPr>
-      <w:proofErr w:type="spellStart"/>
       <w:r>
         <w:t>Matches</w:t>
       </w:r>
-      <w:proofErr w:type="spellEnd"/>
-      <w:r>
-        <w:t xml:space="preserve"> </w:t>
-      </w:r>
-      <w:proofErr w:type="spellStart"/>
-      <w:r>
-        <w:t>management</w:t>
-      </w:r>
-      <w:proofErr w:type="spellEnd"/>
-      <w:r>
-        <w:t xml:space="preserve"> (</w:t>
-      </w:r>
-      <w:proofErr w:type="spellStart"/>
-      <w:r>
-        <w:t>Creation</w:t>
-      </w:r>
-      <w:proofErr w:type="spellEnd"/>
-      <w:r>
-        <w:t xml:space="preserve">, </w:t>
-      </w:r>
-      <w:proofErr w:type="spellStart"/>
-      <w:r>
-        <w:t>listing</w:t>
-      </w:r>
-      <w:proofErr w:type="spellEnd"/>
-      <w:r>
-        <w:t>)</w:t>
+      <w:r>
+        <w:t xml:space="preserve"> management (Creation, listing)</w:t>
       </w:r>
     </w:p>
     <w:p>
@@ -450,216 +422,6 @@
     </w:p>
     <w:p>
       <w:pPr>
-        <w:pStyle w:val="Prrafodelista"/>
-        <w:numPr>
-          <w:ilvl w:val="0"/>
-          <w:numId w:val="5"/>
-        </w:numPr>
-      </w:pPr>
-      <w:r>
-        <w:rPr>
-          <w:lang w:val="en-US"/>
-        </w:rPr>
-        <w:t>Statistics (Optional)</w:t>
-      </w:r>
-    </w:p>
-    <w:p>
-      <w:pPr>
-        <w:pStyle w:val="Prrafodelista"/>
-        <w:numPr>
-          <w:ilvl w:val="1"/>
-          <w:numId w:val="5"/>
-        </w:numPr>
-        <w:rPr>
-          <w:lang w:val="en-US"/>
-        </w:rPr>
-      </w:pPr>
-      <w:r>
-        <w:rPr>
-          <w:lang w:val="en-US"/>
-        </w:rPr>
-        <w:t>Number of games (global &amp; per user)</w:t>
-      </w:r>
-    </w:p>
-    <w:p>
-      <w:pPr>
-        <w:pStyle w:val="Prrafodelista"/>
-        <w:numPr>
-          <w:ilvl w:val="1"/>
-          <w:numId w:val="5"/>
-        </w:numPr>
-        <w:rPr>
-          <w:lang w:val="en-US"/>
-        </w:rPr>
-      </w:pPr>
-      <w:r>
-        <w:rPr>
-          <w:lang w:val="en-US"/>
-        </w:rPr>
-        <w:t>Duration of games (global &amp; per user, averages, total, max and mins).</w:t>
-      </w:r>
-    </w:p>
-    <w:p>
-      <w:pPr>
-        <w:pStyle w:val="Prrafodelista"/>
-        <w:numPr>
-          <w:ilvl w:val="1"/>
-          <w:numId w:val="5"/>
-        </w:numPr>
-        <w:rPr>
-          <w:lang w:val="en-US"/>
-        </w:rPr>
-      </w:pPr>
-      <w:r>
-        <w:rPr>
-          <w:lang w:val="en-US"/>
-        </w:rPr>
-        <w:t xml:space="preserve">Number of players per </w:t>
-      </w:r>
-      <w:r>
-        <w:rPr>
-          <w:lang w:val="en-US"/>
-        </w:rPr>
-        <w:t>match</w:t>
-      </w:r>
-      <w:r>
-        <w:rPr>
-          <w:lang w:val="en-US"/>
-        </w:rPr>
-        <w:t xml:space="preserve"> (if it makes sense)</w:t>
-      </w:r>
-    </w:p>
-    <w:p>
-      <w:pPr>
-        <w:pStyle w:val="Prrafodelista"/>
-        <w:numPr>
-          <w:ilvl w:val="1"/>
-          <w:numId w:val="5"/>
-        </w:numPr>
-        <w:rPr>
-          <w:lang w:val="en-US"/>
-        </w:rPr>
-      </w:pPr>
-      <w:r>
-        <w:rPr>
-          <w:lang w:val="en-US"/>
-        </w:rPr>
-        <w:t>Game-specific stats (points, moves, chosen characters, favorite cards, etc.)</w:t>
-      </w:r>
-    </w:p>
-    <w:p>
-      <w:pPr>
-        <w:pStyle w:val="Prrafodelista"/>
-        <w:numPr>
-          <w:ilvl w:val="1"/>
-          <w:numId w:val="5"/>
-        </w:numPr>
-      </w:pPr>
-      <w:r>
-        <w:rPr>
-          <w:lang w:val="en-US"/>
-        </w:rPr>
-        <w:t xml:space="preserve">Achievements </w:t>
-      </w:r>
-    </w:p>
-    <w:p>
-      <w:pPr>
-        <w:pStyle w:val="Prrafodelista"/>
-        <w:numPr>
-          <w:ilvl w:val="0"/>
-          <w:numId w:val="5"/>
-        </w:numPr>
-      </w:pPr>
-      <w:r>
-        <w:rPr>
-          <w:lang w:val="en-US"/>
-        </w:rPr>
-        <w:t>Social gaming (Optional)</w:t>
-      </w:r>
-    </w:p>
-    <w:p>
-      <w:pPr>
-        <w:pStyle w:val="Prrafodelista"/>
-        <w:numPr>
-          <w:ilvl w:val="1"/>
-          <w:numId w:val="5"/>
-        </w:numPr>
-        <w:rPr>
-          <w:lang w:val="en-US"/>
-        </w:rPr>
-      </w:pPr>
-      <w:r>
-        <w:rPr>
-          <w:lang w:val="en-US"/>
-        </w:rPr>
-        <w:t>Friendship invitation, management &amp; current friends online notification</w:t>
-      </w:r>
-    </w:p>
-    <w:p>
-      <w:pPr>
-        <w:pStyle w:val="Prrafodelista"/>
-        <w:numPr>
-          <w:ilvl w:val="1"/>
-          <w:numId w:val="5"/>
-        </w:numPr>
-      </w:pPr>
-      <w:r>
-        <w:rPr>
-          <w:lang w:val="en-US"/>
-        </w:rPr>
-        <w:t>Match</w:t>
-      </w:r>
-      <w:r>
-        <w:rPr>
-          <w:lang w:val="en-US"/>
-        </w:rPr>
-        <w:t xml:space="preserve"> invitations</w:t>
-      </w:r>
-    </w:p>
-    <w:p>
-      <w:pPr>
-        <w:pStyle w:val="Prrafodelista"/>
-        <w:numPr>
-          <w:ilvl w:val="1"/>
-          <w:numId w:val="5"/>
-        </w:numPr>
-        <w:rPr>
-          <w:lang w:val="en-US"/>
-        </w:rPr>
-      </w:pPr>
-      <w:r>
-        <w:rPr>
-          <w:lang w:val="en-US"/>
-        </w:rPr>
-        <w:t xml:space="preserve">Public comments/chats during </w:t>
-      </w:r>
-      <w:r>
-        <w:rPr>
-          <w:lang w:val="en-US"/>
-        </w:rPr>
-        <w:t>matches</w:t>
-      </w:r>
-    </w:p>
-    <w:p>
-      <w:pPr>
-        <w:pStyle w:val="Prrafodelista"/>
-        <w:numPr>
-          <w:ilvl w:val="1"/>
-          <w:numId w:val="5"/>
-        </w:numPr>
-        <w:rPr>
-          <w:lang w:val="en-US"/>
-        </w:rPr>
-      </w:pPr>
-      <w:r>
-        <w:rPr>
-          <w:lang w:val="en-US"/>
-        </w:rPr>
-        <w:t>Spectator mode</w:t>
-      </w:r>
-    </w:p>
-    <w:p>
-      <w:pPr>
         <w:pStyle w:val="Ttulo2"/>
         <w:rPr>
           <w:lang w:val="en-US"/>
@@ -855,7 +617,6 @@
         <w:rPr>
           <w:lang w:val="en-US"/>
         </w:rPr>
-        <w:lastRenderedPageBreak/>
         <w:t xml:space="preserve">Seek help from peers or </w:t>
       </w:r>
       <w:r>
@@ -1118,6 +879,7 @@
         <w:rPr>
           <w:lang w:val="en-US"/>
         </w:rPr>
+        <w:lastRenderedPageBreak/>
         <w:t>Assessment:</w:t>
       </w:r>
     </w:p>
@@ -1278,21 +1040,7 @@
         <w:rPr>
           <w:lang w:val="en-US"/>
         </w:rPr>
-        <w:t xml:space="preserve"> (</w:t>
-      </w:r>
-      <w:proofErr w:type="spellStart"/>
-      <w:r>
-        <w:rPr>
-          <w:lang w:val="en-US"/>
-        </w:rPr>
-        <w:t>teachier</w:t>
-      </w:r>
-      <w:proofErr w:type="spellEnd"/>
-      <w:r>
-        <w:rPr>
-          <w:lang w:val="en-US"/>
-        </w:rPr>
-        <w:t>)</w:t>
+        <w:t xml:space="preserve"> (teachier)</w:t>
       </w:r>
       <w:r>
         <w:rPr>
@@ -1545,14 +1293,7 @@
         <w:rPr>
           <w:lang w:val="en-US"/>
         </w:rPr>
-        <w:t xml:space="preserve"> be based strictly on the work and contributions made by each team member towards the project goals. Personal relationships, friendships, </w:t>
-      </w:r>
-      <w:r>
-        <w:rPr>
-          <w:lang w:val="en-US"/>
-        </w:rPr>
-        <w:lastRenderedPageBreak/>
-        <w:t xml:space="preserve">or any form of allegiance </w:t>
+        <w:t xml:space="preserve"> be based strictly on the work and contributions made by each team member towards the project goals. Personal relationships, friendships, or any form of allegiance </w:t>
       </w:r>
       <w:r>
         <w:rPr>
@@ -1876,7 +1617,14 @@
         <w:rPr>
           <w:lang w:val="en-US"/>
         </w:rPr>
-        <w:t>ll group members are expected to consciously check for any such biases and take steps to mitigate their influence. This includes avoiding favoritism, groupthink, or penalizing peers based on personal disagreements unrelated to project performance.</w:t>
+        <w:t xml:space="preserve">ll group members are expected to consciously check for any such biases and take steps to mitigate their influence. This includes avoiding favoritism, groupthink, </w:t>
+      </w:r>
+      <w:r>
+        <w:rPr>
+          <w:lang w:val="en-US"/>
+        </w:rPr>
+        <w:lastRenderedPageBreak/>
+        <w:t>or penalizing peers based on personal disagreements unrelated to project performance.</w:t>
       </w:r>
     </w:p>
     <w:p>
@@ -2072,6 +1820,12 @@
         </w:rPr>
         <w:t>Date:</w:t>
       </w:r>
+      <w:r>
+        <w:rPr>
+          <w:lang w:val="en-US"/>
+        </w:rPr>
+        <w:t xml:space="preserve"> 08/10/2024</w:t>
+      </w:r>
     </w:p>
     <w:p>
       <w:pPr>
@@ -2085,6 +1839,12 @@
         </w:rPr>
         <w:t>Name:</w:t>
       </w:r>
+      <w:r>
+        <w:rPr>
+          <w:lang w:val="en-US"/>
+        </w:rPr>
+        <w:t xml:space="preserve"> José Luis Moraza Vergara</w:t>
+      </w:r>
     </w:p>
     <w:p>
       <w:pPr>
@@ -2116,13 +1876,6 @@
         </w:rPr>
         <w:t xml:space="preserve">   </w:t>
       </w:r>
-    </w:p>
-    <w:p>
-      <w:pPr>
-        <w:rPr>
-          <w:lang w:val="en-US"/>
-        </w:rPr>
-      </w:pPr>
       <w:r>
         <w:rPr>
           <w:lang w:val="en-US"/>
@@ -2139,6 +1892,12 @@
         <w:rPr>
           <w:lang w:val="en-US"/>
         </w:rPr>
+        <w:t>josmorver@alum.us.es</w:t>
+      </w:r>
+      <w:r>
+        <w:rPr>
+          <w:lang w:val="en-US"/>
+        </w:rPr>
         <w:tab/>
       </w:r>
       <w:r>
@@ -2151,57 +1910,112 @@
         <w:rPr>
           <w:lang w:val="en-US"/>
         </w:rPr>
+        <w:t>P</w:t>
+      </w:r>
+      <w:r>
+        <w:rPr>
+          <w:lang w:val="en-US"/>
+        </w:rPr>
+        <w:t>hone:</w:t>
+      </w:r>
+      <w:r>
+        <w:rPr>
+          <w:lang w:val="en-US"/>
+        </w:rPr>
+        <w:t xml:space="preserve"> 663 37 67 92</w:t>
+      </w:r>
+      <w:r>
+        <w:rPr>
+          <w:lang w:val="en-US"/>
+        </w:rPr>
+        <w:t xml:space="preserve"> </w:t>
+      </w:r>
+      <w:r>
+        <w:rPr>
+          <w:lang w:val="en-US"/>
+        </w:rPr>
         <w:tab/>
       </w:r>
       <w:r>
         <w:rPr>
           <w:lang w:val="en-US"/>
         </w:rPr>
-        <w:t xml:space="preserve"> </w:t>
-      </w:r>
-      <w:r>
-        <w:rPr>
-          <w:lang w:val="en-US"/>
-        </w:rPr>
         <w:tab/>
       </w:r>
-      <w:r>
-        <w:rPr>
-          <w:lang w:val="en-US"/>
-        </w:rPr>
-        <w:tab/>
-      </w:r>
-      <w:r>
-        <w:rPr>
-          <w:lang w:val="en-US"/>
-        </w:rPr>
-        <w:t>P</w:t>
-      </w:r>
-      <w:r>
-        <w:rPr>
-          <w:lang w:val="en-US"/>
-        </w:rPr>
-        <w:t xml:space="preserve">hone: </w:t>
-      </w:r>
-      <w:r>
-        <w:rPr>
-          <w:lang w:val="en-US"/>
-        </w:rPr>
-        <w:tab/>
-      </w:r>
-      <w:r>
-        <w:rPr>
-          <w:lang w:val="en-US"/>
-        </w:rPr>
-        <w:tab/>
-      </w:r>
-    </w:p>
-    <w:p>
-      <w:pPr>
-        <w:rPr>
-          <w:lang w:val="en-US"/>
-        </w:rPr>
-      </w:pPr>
+    </w:p>
+    <w:p>
+      <w:pPr>
+        <w:rPr>
+          <w:lang w:val="en-US"/>
+        </w:rPr>
+      </w:pPr>
+      <w:r>
+        <w:rPr>
+          <w:noProof/>
+        </w:rPr>
+        <w:drawing>
+          <wp:anchor distT="0" distB="0" distL="114300" distR="114300" simplePos="0" relativeHeight="251660288" behindDoc="1" locked="0" layoutInCell="1" allowOverlap="1" wp14:anchorId="18156853" wp14:editId="5433B444">
+            <wp:simplePos x="0" y="0"/>
+            <wp:positionH relativeFrom="column">
+              <wp:posOffset>713719</wp:posOffset>
+            </wp:positionH>
+            <wp:positionV relativeFrom="paragraph">
+              <wp:posOffset>114874</wp:posOffset>
+            </wp:positionV>
+            <wp:extent cx="914019" cy="589669"/>
+            <wp:effectExtent l="0" t="0" r="635" b="1270"/>
+            <wp:wrapNone/>
+            <wp:docPr id="1879370365" name="Imagen 4" descr="Imagen que contiene tabla&#10;&#10;Descripción generada automáticamente"/>
+            <wp:cNvGraphicFramePr>
+              <a:graphicFrameLocks xmlns:a="http://schemas.openxmlformats.org/drawingml/2006/main" noChangeAspect="1"/>
+            </wp:cNvGraphicFramePr>
+            <a:graphic xmlns:a="http://schemas.openxmlformats.org/drawingml/2006/main">
+              <a:graphicData uri="http://schemas.openxmlformats.org/drawingml/2006/picture">
+                <pic:pic xmlns:pic="http://schemas.openxmlformats.org/drawingml/2006/picture">
+                  <pic:nvPicPr>
+                    <pic:cNvPr id="1879370365" name="Imagen 4" descr="Imagen que contiene tabla&#10;&#10;Descripción generada automáticamente"/>
+                    <pic:cNvPicPr>
+                      <a:picLocks noChangeAspect="1" noChangeArrowheads="1"/>
+                    </pic:cNvPicPr>
+                  </pic:nvPicPr>
+                  <pic:blipFill>
+                    <a:blip r:embed="rId8" cstate="print">
+                      <a:extLst>
+                        <a:ext uri="{28A0092B-C50C-407E-A947-70E740481C1C}">
+                          <a14:useLocalDpi xmlns:a14="http://schemas.microsoft.com/office/drawing/2010/main" val="0"/>
+                        </a:ext>
+                      </a:extLst>
+                    </a:blip>
+                    <a:srcRect/>
+                    <a:stretch>
+                      <a:fillRect/>
+                    </a:stretch>
+                  </pic:blipFill>
+                  <pic:spPr bwMode="auto">
+                    <a:xfrm>
+                      <a:off x="0" y="0"/>
+                      <a:ext cx="914019" cy="589669"/>
+                    </a:xfrm>
+                    <a:prstGeom prst="rect">
+                      <a:avLst/>
+                    </a:prstGeom>
+                    <a:noFill/>
+                    <a:ln>
+                      <a:noFill/>
+                    </a:ln>
+                  </pic:spPr>
+                </pic:pic>
+              </a:graphicData>
+            </a:graphic>
+            <wp14:sizeRelH relativeFrom="margin">
+              <wp14:pctWidth>0</wp14:pctWidth>
+            </wp14:sizeRelH>
+            <wp14:sizeRelV relativeFrom="margin">
+              <wp14:pctHeight>0</wp14:pctHeight>
+            </wp14:sizeRelV>
+          </wp:anchor>
+        </w:drawing>
+      </w:r>
       <w:r>
         <w:rPr>
           <w:lang w:val="en-US"/>
@@ -2213,6 +2027,12 @@
           <w:lang w:val="en-US"/>
         </w:rPr>
         <w:t>ddress:</w:t>
+      </w:r>
+      <w:r>
+        <w:rPr>
+          <w:lang w:val="en-US"/>
+        </w:rPr>
+        <w:t xml:space="preserve"> C/ Manuel Cansino Vélez</w:t>
       </w:r>
     </w:p>
     <w:p>
@@ -2230,6 +2050,9 @@
         </w:rPr>
         <w:t>Signature:</w:t>
       </w:r>
+      <w:r>
+        <w:t xml:space="preserve"> </w:t>
+      </w:r>
     </w:p>
     <w:p>
       <w:pPr>
@@ -2253,6 +2076,18 @@
         </w:rPr>
         <w:t>Date:</w:t>
       </w:r>
+      <w:r>
+        <w:rPr>
+          <w:lang w:val="en-US"/>
+        </w:rPr>
+        <w:t xml:space="preserve"> </w:t>
+      </w:r>
+      <w:r>
+        <w:rPr>
+          <w:lang w:val="en-US"/>
+        </w:rPr>
+        <w:t>08/10/2024</w:t>
+      </w:r>
     </w:p>
     <w:p>
       <w:pPr>
@@ -2265,6 +2100,12 @@
           <w:lang w:val="en-US"/>
         </w:rPr>
         <w:t>Name:</w:t>
+      </w:r>
+      <w:r>
+        <w:rPr>
+          <w:lang w:val="en-US"/>
+        </w:rPr>
+        <w:t xml:space="preserve"> Ignacio Gutiérrez Serrera</w:t>
       </w:r>
     </w:p>
     <w:p>
@@ -2382,6 +2223,18 @@
         </w:rPr>
         <w:t>Date:</w:t>
       </w:r>
+      <w:r>
+        <w:rPr>
+          <w:lang w:val="en-US"/>
+        </w:rPr>
+        <w:t xml:space="preserve"> </w:t>
+      </w:r>
+      <w:r>
+        <w:rPr>
+          <w:lang w:val="en-US"/>
+        </w:rPr>
+        <w:t>08/10/2024</w:t>
+      </w:r>
     </w:p>
     <w:p>
       <w:pPr>
@@ -2395,6 +2248,12 @@
         </w:rPr>
         <w:t>Name:</w:t>
       </w:r>
+      <w:r>
+        <w:rPr>
+          <w:lang w:val="en-US"/>
+        </w:rPr>
+        <w:t xml:space="preserve"> Antonio José López Cubiles</w:t>
+      </w:r>
     </w:p>
     <w:p>
       <w:pPr>
@@ -2408,6 +2267,15 @@
         </w:rPr>
         <w:t xml:space="preserve">Contact Info.:   E-mail: </w:t>
       </w:r>
+      <w:hyperlink r:id="rId9" w:history="1">
+        <w:r>
+          <w:rPr>
+            <w:rStyle w:val="Hipervnculo"/>
+            <w:lang w:val="en-US"/>
+          </w:rPr>
+          <w:t>antlopcub@alum.us.es</w:t>
+        </w:r>
+      </w:hyperlink>
       <w:r>
         <w:rPr>
           <w:lang w:val="en-US"/>
@@ -2424,69 +2292,136 @@
         <w:rPr>
           <w:lang w:val="en-US"/>
         </w:rPr>
+        <w:t>Phone:</w:t>
+      </w:r>
+      <w:r>
+        <w:rPr>
+          <w:lang w:val="en-US"/>
+        </w:rPr>
+        <w:t xml:space="preserve"> 640 60 57 65</w:t>
+      </w:r>
+      <w:r>
+        <w:rPr>
+          <w:lang w:val="en-US"/>
+        </w:rPr>
+        <w:t xml:space="preserve"> </w:t>
+      </w:r>
+      <w:r>
+        <w:rPr>
+          <w:lang w:val="en-US"/>
+        </w:rPr>
         <w:tab/>
       </w:r>
       <w:r>
         <w:rPr>
           <w:lang w:val="en-US"/>
         </w:rPr>
+        <w:tab/>
+      </w:r>
+    </w:p>
+    <w:p>
+      <w:pPr>
+        <w:rPr>
+          <w:lang w:val="en-US"/>
+        </w:rPr>
+      </w:pPr>
+      <w:r>
+        <w:rPr>
+          <w:noProof/>
+        </w:rPr>
+        <w:drawing>
+          <wp:anchor distT="0" distB="0" distL="114300" distR="114300" simplePos="0" relativeHeight="251658240" behindDoc="1" locked="0" layoutInCell="1" allowOverlap="1" wp14:anchorId="7C29FE1D" wp14:editId="0EB86CD4">
+            <wp:simplePos x="0" y="0"/>
+            <wp:positionH relativeFrom="column">
+              <wp:posOffset>565703</wp:posOffset>
+            </wp:positionH>
+            <wp:positionV relativeFrom="paragraph">
+              <wp:posOffset>139331</wp:posOffset>
+            </wp:positionV>
+            <wp:extent cx="1451241" cy="815725"/>
+            <wp:effectExtent l="0" t="0" r="0" b="3810"/>
+            <wp:wrapNone/>
+            <wp:docPr id="1479478673" name="Imagen 1" descr="Imagen que contiene Texto&#10;&#10;Descripción generada automáticamente"/>
+            <wp:cNvGraphicFramePr>
+              <a:graphicFrameLocks xmlns:a="http://schemas.openxmlformats.org/drawingml/2006/main" noChangeAspect="1"/>
+            </wp:cNvGraphicFramePr>
+            <a:graphic xmlns:a="http://schemas.openxmlformats.org/drawingml/2006/main">
+              <a:graphicData uri="http://schemas.openxmlformats.org/drawingml/2006/picture">
+                <pic:pic xmlns:pic="http://schemas.openxmlformats.org/drawingml/2006/picture">
+                  <pic:nvPicPr>
+                    <pic:cNvPr id="1479478673" name="Imagen 1" descr="Imagen que contiene Texto&#10;&#10;Descripción generada automáticamente"/>
+                    <pic:cNvPicPr>
+                      <a:picLocks noChangeAspect="1" noChangeArrowheads="1"/>
+                    </pic:cNvPicPr>
+                  </pic:nvPicPr>
+                  <pic:blipFill>
+                    <a:blip r:embed="rId10" cstate="print">
+                      <a:extLst>
+                        <a:ext uri="{28A0092B-C50C-407E-A947-70E740481C1C}">
+                          <a14:useLocalDpi xmlns:a14="http://schemas.microsoft.com/office/drawing/2010/main" val="0"/>
+                        </a:ext>
+                      </a:extLst>
+                    </a:blip>
+                    <a:srcRect/>
+                    <a:stretch>
+                      <a:fillRect/>
+                    </a:stretch>
+                  </pic:blipFill>
+                  <pic:spPr bwMode="auto">
+                    <a:xfrm>
+                      <a:off x="0" y="0"/>
+                      <a:ext cx="1451241" cy="815725"/>
+                    </a:xfrm>
+                    <a:prstGeom prst="rect">
+                      <a:avLst/>
+                    </a:prstGeom>
+                    <a:noFill/>
+                    <a:ln>
+                      <a:noFill/>
+                    </a:ln>
+                  </pic:spPr>
+                </pic:pic>
+              </a:graphicData>
+            </a:graphic>
+            <wp14:sizeRelH relativeFrom="margin">
+              <wp14:pctWidth>0</wp14:pctWidth>
+            </wp14:sizeRelH>
+            <wp14:sizeRelV relativeFrom="margin">
+              <wp14:pctHeight>0</wp14:pctHeight>
+            </wp14:sizeRelV>
+          </wp:anchor>
+        </w:drawing>
+      </w:r>
+      <w:r>
+        <w:rPr>
+          <w:lang w:val="en-US"/>
+        </w:rPr>
+        <w:t>Address:</w:t>
+      </w:r>
+      <w:r>
+        <w:rPr>
+          <w:lang w:val="en-US"/>
+        </w:rPr>
+        <w:t xml:space="preserve"> C/ Virgen de Guía, 28</w:t>
+      </w:r>
+    </w:p>
+    <w:p>
+      <w:pPr>
+        <w:rPr>
+          <w:lang w:val="en-US"/>
+        </w:rPr>
+      </w:pPr>
+      <w:r>
+        <w:rPr>
+          <w:lang w:val="en-US"/>
+        </w:rPr>
+        <w:t>Signature:</w:t>
+      </w:r>
+      <w:r>
+        <w:rPr>
+          <w:lang w:val="en-US"/>
+        </w:rPr>
         <w:t xml:space="preserve"> </w:t>
-      </w:r>
-      <w:r>
-        <w:rPr>
-          <w:lang w:val="en-US"/>
-        </w:rPr>
-        <w:tab/>
-      </w:r>
-      <w:r>
-        <w:rPr>
-          <w:lang w:val="en-US"/>
-        </w:rPr>
-        <w:tab/>
-      </w:r>
-      <w:r>
-        <w:rPr>
-          <w:lang w:val="en-US"/>
-        </w:rPr>
-        <w:t xml:space="preserve">Phone: </w:t>
-      </w:r>
-      <w:r>
-        <w:rPr>
-          <w:lang w:val="en-US"/>
-        </w:rPr>
-        <w:tab/>
-      </w:r>
-      <w:r>
-        <w:rPr>
-          <w:lang w:val="en-US"/>
-        </w:rPr>
-        <w:tab/>
-      </w:r>
-    </w:p>
-    <w:p>
-      <w:pPr>
-        <w:rPr>
-          <w:lang w:val="en-US"/>
-        </w:rPr>
-      </w:pPr>
-      <w:r>
-        <w:rPr>
-          <w:lang w:val="en-US"/>
-        </w:rPr>
-        <w:t>Address:</w:t>
-      </w:r>
-    </w:p>
-    <w:p>
-      <w:pPr>
-        <w:rPr>
-          <w:lang w:val="en-US"/>
-        </w:rPr>
-      </w:pPr>
-      <w:r>
-        <w:rPr>
-          <w:lang w:val="en-US"/>
-        </w:rPr>
-        <w:t>Signature:</w:t>
       </w:r>
     </w:p>
     <w:p>
@@ -2505,12 +2440,32 @@
           <w:lang w:val="en-US"/>
         </w:rPr>
       </w:pPr>
-      <w:r>
-        <w:rPr>
-          <w:lang w:val="en-US"/>
-        </w:rPr>
+    </w:p>
+    <w:p>
+      <w:pPr>
+        <w:rPr>
+          <w:lang w:val="en-US"/>
+        </w:rPr>
+      </w:pPr>
+      <w:r>
+        <w:rPr>
+          <w:lang w:val="en-US"/>
+        </w:rPr>
+        <w:lastRenderedPageBreak/>
         <w:t>Date:</w:t>
       </w:r>
+      <w:r>
+        <w:rPr>
+          <w:lang w:val="en-US"/>
+        </w:rPr>
+        <w:t xml:space="preserve"> </w:t>
+      </w:r>
+      <w:r>
+        <w:rPr>
+          <w:lang w:val="en-US"/>
+        </w:rPr>
+        <w:t>08/10/2024</w:t>
+      </w:r>
     </w:p>
     <w:p>
       <w:pPr>
@@ -2524,32 +2479,34 @@
         </w:rPr>
         <w:t>Name:</w:t>
       </w:r>
-    </w:p>
-    <w:p>
-      <w:pPr>
-        <w:rPr>
-          <w:lang w:val="en-US"/>
-        </w:rPr>
-      </w:pPr>
-      <w:r>
-        <w:rPr>
-          <w:lang w:val="en-US"/>
-        </w:rPr>
-        <w:t xml:space="preserve">Contact Info.:   </w:t>
-      </w:r>
-    </w:p>
-    <w:p>
-      <w:pPr>
-        <w:rPr>
-          <w:lang w:val="en-US"/>
-        </w:rPr>
-      </w:pPr>
-      <w:r>
-        <w:rPr>
-          <w:lang w:val="en-US"/>
-        </w:rPr>
-        <w:t xml:space="preserve">E-mail: </w:t>
-      </w:r>
+      <w:r>
+        <w:rPr>
+          <w:lang w:val="en-US"/>
+        </w:rPr>
+        <w:t xml:space="preserve"> Juan Prieto Fernández</w:t>
+      </w:r>
+    </w:p>
+    <w:p>
+      <w:pPr>
+        <w:rPr>
+          <w:lang w:val="en-US"/>
+        </w:rPr>
+      </w:pPr>
+      <w:r>
+        <w:rPr>
+          <w:lang w:val="en-US"/>
+        </w:rPr>
+        <w:t xml:space="preserve">Contact Info.:   E-mail: </w:t>
+      </w:r>
+      <w:hyperlink r:id="rId11" w:history="1">
+        <w:r>
+          <w:rPr>
+            <w:rStyle w:val="Hipervnculo"/>
+            <w:lang w:val="en-US"/>
+          </w:rPr>
+          <w:t>juanprifer@gmail.com</w:t>
+        </w:r>
+      </w:hyperlink>
       <w:r>
         <w:rPr>
           <w:lang w:val="en-US"/>
@@ -2566,69 +2523,111 @@
         <w:rPr>
           <w:lang w:val="en-US"/>
         </w:rPr>
-        <w:tab/>
-      </w:r>
-      <w:r>
-        <w:rPr>
-          <w:lang w:val="en-US"/>
+        <w:t>Phone:</w:t>
+      </w:r>
+      <w:r>
+        <w:rPr>
+          <w:lang w:val="en-US"/>
+        </w:rPr>
+        <w:t xml:space="preserve"> 681 04 91 38</w:t>
+      </w:r>
+    </w:p>
+    <w:p>
+      <w:pPr>
+        <w:rPr>
+          <w:lang w:val="en-US"/>
+        </w:rPr>
+      </w:pPr>
+      <w:r>
+        <w:rPr>
+          <w:lang w:val="en-US"/>
+        </w:rPr>
+        <w:drawing>
+          <wp:anchor distT="0" distB="0" distL="114300" distR="114300" simplePos="0" relativeHeight="251661312" behindDoc="1" locked="0" layoutInCell="1" allowOverlap="1" wp14:anchorId="5CD334F9" wp14:editId="43F0FA20">
+            <wp:simplePos x="0" y="0"/>
+            <wp:positionH relativeFrom="margin">
+              <wp:posOffset>772262</wp:posOffset>
+            </wp:positionH>
+            <wp:positionV relativeFrom="paragraph">
+              <wp:posOffset>225773</wp:posOffset>
+            </wp:positionV>
+            <wp:extent cx="766917" cy="484824"/>
+            <wp:effectExtent l="0" t="0" r="0" b="0"/>
+            <wp:wrapNone/>
+            <wp:docPr id="1917800028" name="Imagen 1"/>
+            <wp:cNvGraphicFramePr>
+              <a:graphicFrameLocks xmlns:a="http://schemas.openxmlformats.org/drawingml/2006/main" noChangeAspect="1"/>
+            </wp:cNvGraphicFramePr>
+            <a:graphic xmlns:a="http://schemas.openxmlformats.org/drawingml/2006/main">
+              <a:graphicData uri="http://schemas.openxmlformats.org/drawingml/2006/picture">
+                <pic:pic xmlns:pic="http://schemas.openxmlformats.org/drawingml/2006/picture">
+                  <pic:nvPicPr>
+                    <pic:cNvPr id="1917800028" name=""/>
+                    <pic:cNvPicPr/>
+                  </pic:nvPicPr>
+                  <pic:blipFill>
+                    <a:blip r:embed="rId12" cstate="print">
+                      <a:extLst>
+                        <a:ext uri="{28A0092B-C50C-407E-A947-70E740481C1C}">
+                          <a14:useLocalDpi xmlns:a14="http://schemas.microsoft.com/office/drawing/2010/main" val="0"/>
+                        </a:ext>
+                      </a:extLst>
+                    </a:blip>
+                    <a:stretch>
+                      <a:fillRect/>
+                    </a:stretch>
+                  </pic:blipFill>
+                  <pic:spPr>
+                    <a:xfrm>
+                      <a:off x="0" y="0"/>
+                      <a:ext cx="770944" cy="487370"/>
+                    </a:xfrm>
+                    <a:prstGeom prst="rect">
+                      <a:avLst/>
+                    </a:prstGeom>
+                  </pic:spPr>
+                </pic:pic>
+              </a:graphicData>
+            </a:graphic>
+            <wp14:sizeRelH relativeFrom="margin">
+              <wp14:pctWidth>0</wp14:pctWidth>
+            </wp14:sizeRelH>
+            <wp14:sizeRelV relativeFrom="margin">
+              <wp14:pctHeight>0</wp14:pctHeight>
+            </wp14:sizeRelV>
+          </wp:anchor>
+        </w:drawing>
+      </w:r>
+      <w:r>
+        <w:rPr>
+          <w:lang w:val="en-US"/>
+        </w:rPr>
+        <w:t>Address:</w:t>
+      </w:r>
+      <w:r>
+        <w:rPr>
+          <w:lang w:val="en-US"/>
+        </w:rPr>
+        <w:t xml:space="preserve"> C/ Cerro Viejo, 14</w:t>
+      </w:r>
+    </w:p>
+    <w:p>
+      <w:pPr>
+        <w:rPr>
+          <w:noProof/>
+        </w:rPr>
+      </w:pPr>
+      <w:r>
+        <w:rPr>
+          <w:lang w:val="en-US"/>
+        </w:rPr>
+        <w:t>Signature:</w:t>
+      </w:r>
+      <w:r>
+        <w:rPr>
+          <w:noProof/>
         </w:rPr>
         <w:t xml:space="preserve"> </w:t>
-      </w:r>
-      <w:r>
-        <w:rPr>
-          <w:lang w:val="en-US"/>
-        </w:rPr>
-        <w:tab/>
-      </w:r>
-      <w:r>
-        <w:rPr>
-          <w:lang w:val="en-US"/>
-        </w:rPr>
-        <w:tab/>
-      </w:r>
-      <w:r>
-        <w:rPr>
-          <w:lang w:val="en-US"/>
-        </w:rPr>
-        <w:t xml:space="preserve">Phone: </w:t>
-      </w:r>
-      <w:r>
-        <w:rPr>
-          <w:lang w:val="en-US"/>
-        </w:rPr>
-        <w:tab/>
-      </w:r>
-      <w:r>
-        <w:rPr>
-          <w:lang w:val="en-US"/>
-        </w:rPr>
-        <w:tab/>
-      </w:r>
-    </w:p>
-    <w:p>
-      <w:pPr>
-        <w:rPr>
-          <w:lang w:val="en-US"/>
-        </w:rPr>
-      </w:pPr>
-      <w:r>
-        <w:rPr>
-          <w:lang w:val="en-US"/>
-        </w:rPr>
-        <w:t>Address:</w:t>
-      </w:r>
-    </w:p>
-    <w:p>
-      <w:pPr>
-        <w:rPr>
-          <w:lang w:val="en-US"/>
-        </w:rPr>
-      </w:pPr>
-      <w:r>
-        <w:rPr>
-          <w:lang w:val="en-US"/>
-        </w:rPr>
-        <w:t>Signature:</w:t>
       </w:r>
     </w:p>
     <w:p>
@@ -2651,9 +2650,20 @@
         <w:rPr>
           <w:lang w:val="en-US"/>
         </w:rPr>
-        <w:lastRenderedPageBreak/>
         <w:t>Date:</w:t>
       </w:r>
+      <w:r>
+        <w:rPr>
+          <w:lang w:val="en-US"/>
+        </w:rPr>
+        <w:t xml:space="preserve"> </w:t>
+      </w:r>
+      <w:r>
+        <w:rPr>
+          <w:lang w:val="en-US"/>
+        </w:rPr>
+        <w:t>08/10/2024</w:t>
+      </w:r>
     </w:p>
     <w:p>
       <w:pPr>
@@ -2667,32 +2677,34 @@
         </w:rPr>
         <w:t>Name:</w:t>
       </w:r>
-    </w:p>
-    <w:p>
-      <w:pPr>
-        <w:rPr>
-          <w:lang w:val="en-US"/>
-        </w:rPr>
-      </w:pPr>
-      <w:r>
-        <w:rPr>
-          <w:lang w:val="en-US"/>
-        </w:rPr>
-        <w:t xml:space="preserve">Contact Info.:   </w:t>
-      </w:r>
-    </w:p>
-    <w:p>
-      <w:pPr>
-        <w:rPr>
-          <w:lang w:val="en-US"/>
-        </w:rPr>
-      </w:pPr>
-      <w:r>
-        <w:rPr>
-          <w:lang w:val="en-US"/>
-        </w:rPr>
-        <w:t xml:space="preserve">E-mail: </w:t>
-      </w:r>
+      <w:r>
+        <w:rPr>
+          <w:lang w:val="en-US"/>
+        </w:rPr>
+        <w:t xml:space="preserve"> Miguel García Vizcaino</w:t>
+      </w:r>
+    </w:p>
+    <w:p>
+      <w:pPr>
+        <w:rPr>
+          <w:lang w:val="en-US"/>
+        </w:rPr>
+      </w:pPr>
+      <w:r>
+        <w:rPr>
+          <w:lang w:val="en-US"/>
+        </w:rPr>
+        <w:t xml:space="preserve">Contact Info.:   E-mail: </w:t>
+      </w:r>
+      <w:hyperlink r:id="rId13" w:history="1">
+        <w:r>
+          <w:rPr>
+            <w:rStyle w:val="Hipervnculo"/>
+            <w:lang w:val="en-US"/>
+          </w:rPr>
+          <w:t>miguelgvizcaino@gmail.com</w:t>
+        </w:r>
+      </w:hyperlink>
       <w:r>
         <w:rPr>
           <w:lang w:val="en-US"/>
@@ -2709,56 +2721,111 @@
         <w:rPr>
           <w:lang w:val="en-US"/>
         </w:rPr>
+        <w:t xml:space="preserve">Phone: </w:t>
+      </w:r>
+      <w:r>
+        <w:rPr>
+          <w:lang w:val="en-US"/>
+        </w:rPr>
+        <w:t>663 67 56 05</w:t>
+      </w:r>
+      <w:r>
+        <w:rPr>
+          <w:lang w:val="en-US"/>
+        </w:rPr>
         <w:tab/>
       </w:r>
       <w:r>
         <w:rPr>
           <w:lang w:val="en-US"/>
         </w:rPr>
-        <w:t xml:space="preserve"> </w:t>
-      </w:r>
-      <w:r>
-        <w:rPr>
-          <w:lang w:val="en-US"/>
-        </w:rPr>
         <w:tab/>
       </w:r>
-      <w:r>
-        <w:rPr>
-          <w:lang w:val="en-US"/>
-        </w:rPr>
-        <w:tab/>
-      </w:r>
-      <w:r>
-        <w:rPr>
-          <w:lang w:val="en-US"/>
-        </w:rPr>
-        <w:t xml:space="preserve">Phone: </w:t>
-      </w:r>
-      <w:r>
-        <w:rPr>
-          <w:lang w:val="en-US"/>
-        </w:rPr>
-        <w:tab/>
-      </w:r>
-      <w:r>
-        <w:rPr>
-          <w:lang w:val="en-US"/>
-        </w:rPr>
-        <w:tab/>
-      </w:r>
-    </w:p>
-    <w:p>
-      <w:pPr>
-        <w:rPr>
-          <w:lang w:val="en-US"/>
-        </w:rPr>
-      </w:pPr>
+    </w:p>
+    <w:p>
+      <w:pPr>
+        <w:rPr>
+          <w:lang w:val="en-US"/>
+        </w:rPr>
+      </w:pPr>
+      <w:r>
+        <w:rPr>
+          <w:noProof/>
+        </w:rPr>
+        <w:drawing>
+          <wp:anchor distT="0" distB="0" distL="114300" distR="114300" simplePos="0" relativeHeight="251662336" behindDoc="1" locked="0" layoutInCell="1" allowOverlap="1" wp14:anchorId="498D47EA" wp14:editId="4E4B1245">
+            <wp:simplePos x="0" y="0"/>
+            <wp:positionH relativeFrom="column">
+              <wp:posOffset>748440</wp:posOffset>
+            </wp:positionH>
+            <wp:positionV relativeFrom="paragraph">
+              <wp:posOffset>203179</wp:posOffset>
+            </wp:positionV>
+            <wp:extent cx="934352" cy="545766"/>
+            <wp:effectExtent l="0" t="0" r="0" b="6985"/>
+            <wp:wrapNone/>
+            <wp:docPr id="1001638186" name="Imagen 5" descr="Diagrama&#10;&#10;Descripción generada automáticamente"/>
+            <wp:cNvGraphicFramePr>
+              <a:graphicFrameLocks xmlns:a="http://schemas.openxmlformats.org/drawingml/2006/main" noChangeAspect="1"/>
+            </wp:cNvGraphicFramePr>
+            <a:graphic xmlns:a="http://schemas.openxmlformats.org/drawingml/2006/main">
+              <a:graphicData uri="http://schemas.openxmlformats.org/drawingml/2006/picture">
+                <pic:pic xmlns:pic="http://schemas.openxmlformats.org/drawingml/2006/picture">
+                  <pic:nvPicPr>
+                    <pic:cNvPr id="1001638186" name="Imagen 5" descr="Diagrama&#10;&#10;Descripción generada automáticamente"/>
+                    <pic:cNvPicPr>
+                      <a:picLocks noChangeAspect="1" noChangeArrowheads="1"/>
+                    </pic:cNvPicPr>
+                  </pic:nvPicPr>
+                  <pic:blipFill>
+                    <a:blip r:embed="rId14" cstate="print">
+                      <a:extLst>
+                        <a:ext uri="{28A0092B-C50C-407E-A947-70E740481C1C}">
+                          <a14:useLocalDpi xmlns:a14="http://schemas.microsoft.com/office/drawing/2010/main" val="0"/>
+                        </a:ext>
+                      </a:extLst>
+                    </a:blip>
+                    <a:srcRect/>
+                    <a:stretch>
+                      <a:fillRect/>
+                    </a:stretch>
+                  </pic:blipFill>
+                  <pic:spPr bwMode="auto">
+                    <a:xfrm>
+                      <a:off x="0" y="0"/>
+                      <a:ext cx="934352" cy="545766"/>
+                    </a:xfrm>
+                    <a:prstGeom prst="rect">
+                      <a:avLst/>
+                    </a:prstGeom>
+                    <a:noFill/>
+                    <a:ln>
+                      <a:noFill/>
+                    </a:ln>
+                  </pic:spPr>
+                </pic:pic>
+              </a:graphicData>
+            </a:graphic>
+            <wp14:sizeRelH relativeFrom="margin">
+              <wp14:pctWidth>0</wp14:pctWidth>
+            </wp14:sizeRelH>
+            <wp14:sizeRelV relativeFrom="margin">
+              <wp14:pctHeight>0</wp14:pctHeight>
+            </wp14:sizeRelV>
+          </wp:anchor>
+        </w:drawing>
+      </w:r>
       <w:r>
         <w:rPr>
           <w:lang w:val="en-US"/>
         </w:rPr>
         <w:t>Address:</w:t>
+      </w:r>
+      <w:r>
+        <w:rPr>
+          <w:lang w:val="en-US"/>
+        </w:rPr>
+        <w:t xml:space="preserve"> Av. De la Palmera, 49</w:t>
       </w:r>
     </w:p>
     <w:p>
@@ -2776,6 +2843,12 @@
         </w:rPr>
         <w:t>Signature:</w:t>
       </w:r>
+      <w:r>
+        <w:rPr>
+          <w:lang w:val="en-US"/>
+        </w:rPr>
+        <w:t xml:space="preserve"> </w:t>
+      </w:r>
     </w:p>
     <w:p>
       <w:pPr>
@@ -2797,7 +2870,7 @@
         <w:rPr>
           <w:lang w:val="en-US"/>
         </w:rPr>
-        <w:t>Date:</w:t>
+        <w:t>Date: 08/10/2024</w:t>
       </w:r>
     </w:p>
     <w:p>
@@ -2812,31 +2885,30 @@
         </w:rPr>
         <w:t>Name:</w:t>
       </w:r>
-    </w:p>
-    <w:p>
-      <w:pPr>
-        <w:rPr>
-          <w:lang w:val="en-US"/>
-        </w:rPr>
-      </w:pPr>
-      <w:r>
-        <w:rPr>
-          <w:lang w:val="en-US"/>
-        </w:rPr>
-        <w:t xml:space="preserve">Contact Info.:   </w:t>
-      </w:r>
-    </w:p>
-    <w:p>
-      <w:pPr>
-        <w:rPr>
-          <w:lang w:val="en-US"/>
-        </w:rPr>
-      </w:pPr>
-      <w:r>
-        <w:rPr>
-          <w:lang w:val="en-US"/>
-        </w:rPr>
-        <w:t xml:space="preserve">E-mail: </w:t>
+      <w:r>
+        <w:rPr>
+          <w:lang w:val="en-US"/>
+        </w:rPr>
+        <w:t xml:space="preserve"> Carlos Cerdá Morales</w:t>
+      </w:r>
+    </w:p>
+    <w:p>
+      <w:pPr>
+        <w:rPr>
+          <w:lang w:val="en-US"/>
+        </w:rPr>
+      </w:pPr>
+      <w:r>
+        <w:rPr>
+          <w:lang w:val="en-US"/>
+        </w:rPr>
+        <w:t xml:space="preserve">Contact Info.:   E-mail: </w:t>
+      </w:r>
+      <w:r>
+        <w:rPr>
+          <w:lang w:val="en-US"/>
+        </w:rPr>
+        <w:t>carcermor@alum.us.es</w:t>
       </w:r>
       <w:r>
         <w:rPr>
@@ -2854,56 +2926,117 @@
         <w:rPr>
           <w:lang w:val="en-US"/>
         </w:rPr>
+        <w:t>Phone:</w:t>
+      </w:r>
+      <w:r>
+        <w:rPr>
+          <w:lang w:val="en-US"/>
+        </w:rPr>
+        <w:t xml:space="preserve"> 640 62 36 81</w:t>
+      </w:r>
+      <w:r>
+        <w:rPr>
+          <w:lang w:val="en-US"/>
+        </w:rPr>
+        <w:t xml:space="preserve"> </w:t>
+      </w:r>
+      <w:r>
+        <w:rPr>
+          <w:lang w:val="en-US"/>
+        </w:rPr>
         <w:tab/>
       </w:r>
       <w:r>
         <w:rPr>
           <w:lang w:val="en-US"/>
         </w:rPr>
-        <w:t xml:space="preserve"> </w:t>
-      </w:r>
-      <w:r>
-        <w:rPr>
-          <w:lang w:val="en-US"/>
-        </w:rPr>
         <w:tab/>
       </w:r>
-      <w:r>
-        <w:rPr>
-          <w:lang w:val="en-US"/>
-        </w:rPr>
-        <w:tab/>
-      </w:r>
-      <w:r>
-        <w:rPr>
-          <w:lang w:val="en-US"/>
-        </w:rPr>
-        <w:t xml:space="preserve">Phone: </w:t>
-      </w:r>
-      <w:r>
-        <w:rPr>
-          <w:lang w:val="en-US"/>
-        </w:rPr>
-        <w:tab/>
-      </w:r>
-      <w:r>
-        <w:rPr>
-          <w:lang w:val="en-US"/>
-        </w:rPr>
-        <w:tab/>
-      </w:r>
-    </w:p>
-    <w:p>
-      <w:pPr>
-        <w:rPr>
-          <w:lang w:val="en-US"/>
-        </w:rPr>
-      </w:pPr>
+    </w:p>
+    <w:p>
+      <w:pPr>
+        <w:rPr>
+          <w:lang w:val="en-US"/>
+        </w:rPr>
+      </w:pPr>
+      <w:r>
+        <w:rPr>
+          <w:noProof/>
+        </w:rPr>
+        <w:drawing>
+          <wp:anchor distT="0" distB="0" distL="114300" distR="114300" simplePos="0" relativeHeight="251659264" behindDoc="1" locked="0" layoutInCell="1" allowOverlap="1" wp14:anchorId="4742F4DD" wp14:editId="14F2DC0F">
+            <wp:simplePos x="0" y="0"/>
+            <wp:positionH relativeFrom="column">
+              <wp:posOffset>653989</wp:posOffset>
+            </wp:positionH>
+            <wp:positionV relativeFrom="paragraph">
+              <wp:posOffset>93795</wp:posOffset>
+            </wp:positionV>
+            <wp:extent cx="784023" cy="720658"/>
+            <wp:effectExtent l="0" t="0" r="0" b="3810"/>
+            <wp:wrapNone/>
+            <wp:docPr id="608862313" name="Imagen 2" descr="Dibujo en blanco y negro&#10;&#10;Descripción generada automáticamente con confianza media"/>
+            <wp:cNvGraphicFramePr>
+              <a:graphicFrameLocks xmlns:a="http://schemas.openxmlformats.org/drawingml/2006/main" noChangeAspect="1"/>
+            </wp:cNvGraphicFramePr>
+            <a:graphic xmlns:a="http://schemas.openxmlformats.org/drawingml/2006/main">
+              <a:graphicData uri="http://schemas.openxmlformats.org/drawingml/2006/picture">
+                <pic:pic xmlns:pic="http://schemas.openxmlformats.org/drawingml/2006/picture">
+                  <pic:nvPicPr>
+                    <pic:cNvPr id="608862313" name="Imagen 2" descr="Dibujo en blanco y negro&#10;&#10;Descripción generada automáticamente con confianza media"/>
+                    <pic:cNvPicPr>
+                      <a:picLocks noChangeAspect="1" noChangeArrowheads="1"/>
+                    </pic:cNvPicPr>
+                  </pic:nvPicPr>
+                  <pic:blipFill>
+                    <a:blip r:embed="rId15" cstate="print">
+                      <a:extLst>
+                        <a:ext uri="{28A0092B-C50C-407E-A947-70E740481C1C}">
+                          <a14:useLocalDpi xmlns:a14="http://schemas.microsoft.com/office/drawing/2010/main" val="0"/>
+                        </a:ext>
+                      </a:extLst>
+                    </a:blip>
+                    <a:srcRect/>
+                    <a:stretch>
+                      <a:fillRect/>
+                    </a:stretch>
+                  </pic:blipFill>
+                  <pic:spPr bwMode="auto">
+                    <a:xfrm>
+                      <a:off x="0" y="0"/>
+                      <a:ext cx="784023" cy="720658"/>
+                    </a:xfrm>
+                    <a:prstGeom prst="rect">
+                      <a:avLst/>
+                    </a:prstGeom>
+                    <a:noFill/>
+                    <a:ln>
+                      <a:noFill/>
+                    </a:ln>
+                  </pic:spPr>
+                </pic:pic>
+              </a:graphicData>
+            </a:graphic>
+            <wp14:sizeRelH relativeFrom="margin">
+              <wp14:pctWidth>0</wp14:pctWidth>
+            </wp14:sizeRelH>
+            <wp14:sizeRelV relativeFrom="margin">
+              <wp14:pctHeight>0</wp14:pctHeight>
+            </wp14:sizeRelV>
+          </wp:anchor>
+        </w:drawing>
+      </w:r>
       <w:r>
         <w:rPr>
           <w:lang w:val="en-US"/>
         </w:rPr>
         <w:t>Address:</w:t>
+      </w:r>
+      <w:r>
+        <w:rPr>
+          <w:lang w:val="en-US"/>
+        </w:rPr>
+        <w:t xml:space="preserve"> C/ Bami, 6</w:t>
       </w:r>
     </w:p>
     <w:p>
@@ -2920,6 +3053,12 @@
           <w:lang w:val="en-US"/>
         </w:rPr>
         <w:t>Signature:</w:t>
+      </w:r>
+      <w:r>
+        <w:rPr>
+          <w:lang w:val="en-US"/>
+        </w:rPr>
+        <w:t xml:space="preserve"> </w:t>
       </w:r>
     </w:p>
     <w:p>
@@ -4763,6 +4902,7 @@
   <w:style w:type="paragraph" w:default="1" w:styleId="Normal">
     <w:name w:val="Normal"/>
     <w:qFormat/>
+    <w:rsid w:val="00E23DEF"/>
   </w:style>
   <w:style w:type="paragraph" w:styleId="Ttulo1">
     <w:name w:val="heading 1"/>
@@ -5278,6 +5418,29 @@
       <w:spacing w:val="5"/>
     </w:rPr>
   </w:style>
+  <w:style w:type="character" w:styleId="Hipervnculo">
+    <w:name w:val="Hyperlink"/>
+    <w:basedOn w:val="Fuentedeprrafopredeter"/>
+    <w:uiPriority w:val="99"/>
+    <w:unhideWhenUsed/>
+    <w:rsid w:val="00E23DEF"/>
+    <w:rPr>
+      <w:color w:val="467886" w:themeColor="hyperlink"/>
+      <w:u w:val="single"/>
+    </w:rPr>
+  </w:style>
+  <w:style w:type="character" w:styleId="Mencinsinresolver">
+    <w:name w:val="Unresolved Mention"/>
+    <w:basedOn w:val="Fuentedeprrafopredeter"/>
+    <w:uiPriority w:val="99"/>
+    <w:semiHidden/>
+    <w:unhideWhenUsed/>
+    <w:rsid w:val="00E23DEF"/>
+    <w:rPr>
+      <w:color w:val="605E5C"/>
+      <w:shd w:val="clear" w:color="auto" w:fill="E1DFDD"/>
+    </w:rPr>
+  </w:style>
 </w:styles>
 </file>
 
@@ -5577,21 +5740,6 @@
 </file>
 
 <file path=customXml/item1.xml><?xml version="1.0" encoding="utf-8"?>
-<?mso-contentType ?>
-<FormTemplates xmlns="http://schemas.microsoft.com/sharepoint/v3/contenttype/forms">
-  <Display>DocumentLibraryForm</Display>
-  <Edit>DocumentLibraryForm</Edit>
-  <New>DocumentLibraryForm</New>
-</FormTemplates>
-</file>
-
-<file path=customXml/item2.xml><?xml version="1.0" encoding="utf-8"?>
-<p:properties xmlns:p="http://schemas.microsoft.com/office/2006/metadata/properties" xmlns:xsi="http://www.w3.org/2001/XMLSchema-instance" xmlns:pc="http://schemas.microsoft.com/office/infopath/2007/PartnerControls">
-  <documentManagement/>
-</p:properties>
-</file>
-
-<file path=customXml/item3.xml><?xml version="1.0" encoding="utf-8"?>
 <ct:contentTypeSchema xmlns:ct="http://schemas.microsoft.com/office/2006/metadata/contentType" xmlns:ma="http://schemas.microsoft.com/office/2006/metadata/properties/metaAttributes" ct:_="" ma:_="" ma:contentTypeName="Document" ma:contentTypeID="0x010100564A68670FB8B9499597FFB6786A18BC" ma:contentTypeVersion="8" ma:contentTypeDescription="Create a new document." ma:contentTypeScope="" ma:versionID="15b0c02bf2ad67cd6b9b1b49d6f50c03">
   <xsd:schema xmlns:xsd="http://www.w3.org/2001/XMLSchema" xmlns:xs="http://www.w3.org/2001/XMLSchema" xmlns:p="http://schemas.microsoft.com/office/2006/metadata/properties" xmlns:ns2="302236ff-d1ec-4f4b-8d55-d14ce04bb664" targetNamespace="http://schemas.microsoft.com/office/2006/metadata/properties" ma:root="true" ma:fieldsID="13bae7d4bfce995008814ffe69d03b50" ns2:_="">
     <xsd:import namespace="302236ff-d1ec-4f4b-8d55-d14ce04bb664"/>
@@ -5759,24 +5907,22 @@
 </ct:contentTypeSchema>
 </file>
 
-<file path=customXml/itemProps1.xml><?xml version="1.0" encoding="utf-8"?>
-<ds:datastoreItem xmlns:ds="http://schemas.openxmlformats.org/officeDocument/2006/customXml" ds:itemID="{FC014518-DF8A-4A51-94CA-8ACC46168C93}">
-  <ds:schemaRefs>
-    <ds:schemaRef ds:uri="http://schemas.microsoft.com/sharepoint/v3/contenttype/forms"/>
-  </ds:schemaRefs>
-</ds:datastoreItem>
+<file path=customXml/item2.xml><?xml version="1.0" encoding="utf-8"?>
+<p:properties xmlns:p="http://schemas.microsoft.com/office/2006/metadata/properties" xmlns:xsi="http://www.w3.org/2001/XMLSchema-instance" xmlns:pc="http://schemas.microsoft.com/office/infopath/2007/PartnerControls">
+  <documentManagement/>
+</p:properties>
 </file>
 
-<file path=customXml/itemProps2.xml><?xml version="1.0" encoding="utf-8"?>
-<ds:datastoreItem xmlns:ds="http://schemas.openxmlformats.org/officeDocument/2006/customXml" ds:itemID="{E39551A9-F4FC-4AAD-AAF7-281C1EEBE508}">
-  <ds:schemaRefs>
-    <ds:schemaRef ds:uri="http://schemas.microsoft.com/office/2006/metadata/properties"/>
-    <ds:schemaRef ds:uri="http://schemas.microsoft.com/office/infopath/2007/PartnerControls"/>
-  </ds:schemaRefs>
-</ds:datastoreItem>
+<file path=customXml/item3.xml><?xml version="1.0" encoding="utf-8"?>
+<?mso-contentType ?>
+<FormTemplates xmlns="http://schemas.microsoft.com/sharepoint/v3/contenttype/forms">
+  <Display>DocumentLibraryForm</Display>
+  <Edit>DocumentLibraryForm</Edit>
+  <New>DocumentLibraryForm</New>
+</FormTemplates>
 </file>
 
-<file path=customXml/itemProps3.xml><?xml version="1.0" encoding="utf-8"?>
+<file path=customXml/itemProps1.xml><?xml version="1.0" encoding="utf-8"?>
 <ds:datastoreItem xmlns:ds="http://schemas.openxmlformats.org/officeDocument/2006/customXml" ds:itemID="{7AC6CEB3-E79F-4036-9F02-F3AB1173AB0C}">
   <ds:schemaRefs>
     <ds:schemaRef ds:uri="http://schemas.microsoft.com/office/2006/metadata/contentType"/>
@@ -5792,4 +5938,21 @@
     <ds:schemaRef ds:uri="http://schemas.microsoft.com/internal/obd"/>
   </ds:schemaRefs>
 </ds:datastoreItem>
+</file>
+
+<file path=customXml/itemProps2.xml><?xml version="1.0" encoding="utf-8"?>
+<ds:datastoreItem xmlns:ds="http://schemas.openxmlformats.org/officeDocument/2006/customXml" ds:itemID="{E39551A9-F4FC-4AAD-AAF7-281C1EEBE508}">
+  <ds:schemaRefs>
+    <ds:schemaRef ds:uri="http://schemas.microsoft.com/office/2006/metadata/properties"/>
+    <ds:schemaRef ds:uri="http://schemas.microsoft.com/office/infopath/2007/PartnerControls"/>
+  </ds:schemaRefs>
+</ds:datastoreItem>
+</file>
+
+<file path=customXml/itemProps3.xml><?xml version="1.0" encoding="utf-8"?>
+<ds:datastoreItem xmlns:ds="http://schemas.openxmlformats.org/officeDocument/2006/customXml" ds:itemID="{FC014518-DF8A-4A51-94CA-8ACC46168C93}">
+  <ds:schemaRefs>
+    <ds:schemaRef ds:uri="http://schemas.microsoft.com/sharepoint/v3/contenttype/forms"/>
+  </ds:schemaRefs>
+</ds:datastoreItem>
 </file>
</xml_diff>